<commit_message>
UPDATE: V2 proposal with feedback from Ben
</commit_message>
<xml_diff>
--- a/FinalProject/Word_Editable/Final Project Proposal V2.docx
+++ b/FinalProject/Word_Editable/Final Project Proposal V2.docx
@@ -413,6 +413,133 @@
         <w:spacing w:after="0"/>
         <w:rPr>
           <w:rFonts w:ascii="PT Sans" w:hAnsi="PT Sans"/>
+        </w:rPr>
+      </w:pPr>
+      <w:r>
+        <w:rPr>
+          <w:rFonts w:ascii="PT Sans" w:hAnsi="PT Sans"/>
+        </w:rPr>
+        <w:t>Other Recommended Resources</w:t>
+      </w:r>
+    </w:p>
+    <w:p>
+      <w:pPr>
+        <w:pStyle w:val="PlainText"/>
+        <w:numPr>
+          <w:ilvl w:val="0"/>
+          <w:numId w:val="3"/>
+        </w:numPr>
+      </w:pPr>
+      <w:hyperlink r:id="rId9" w:history="1">
+        <w:r>
+          <w:rPr>
+            <w:rStyle w:val="Hyperlink"/>
+          </w:rPr>
+          <w:t>Computer Architecture - A Quantitative Approach</w:t>
+        </w:r>
+      </w:hyperlink>
+      <w:r>
+        <w:t xml:space="preserve"> (the su</w:t>
+      </w:r>
+      <w:r>
+        <w:t>ccessor to Computer Organization -</w:t>
+      </w:r>
+      <w:r>
+        <w:t xml:space="preserve"> both </w:t>
+      </w:r>
+      <w:r>
+        <w:t>available through Olin Library)</w:t>
+      </w:r>
+    </w:p>
+    <w:p>
+      <w:pPr>
+        <w:pStyle w:val="PlainText"/>
+        <w:numPr>
+          <w:ilvl w:val="0"/>
+          <w:numId w:val="3"/>
+        </w:numPr>
+      </w:pPr>
+      <w:hyperlink r:id="rId10" w:history="1">
+        <w:r>
+          <w:rPr>
+            <w:rStyle w:val="Hyperlink"/>
+          </w:rPr>
+          <w:t>Real World Technologies</w:t>
+        </w:r>
+      </w:hyperlink>
+    </w:p>
+    <w:p>
+      <w:pPr>
+        <w:pStyle w:val="PlainText"/>
+        <w:numPr>
+          <w:ilvl w:val="0"/>
+          <w:numId w:val="3"/>
+        </w:numPr>
+      </w:pPr>
+      <w:hyperlink r:id="rId11" w:history="1">
+        <w:proofErr w:type="spellStart"/>
+        <w:r>
+          <w:rPr>
+            <w:rStyle w:val="Hyperlink"/>
+          </w:rPr>
+          <w:t>AnandTech</w:t>
+        </w:r>
+        <w:proofErr w:type="spellEnd"/>
+      </w:hyperlink>
+    </w:p>
+    <w:p>
+      <w:pPr>
+        <w:pStyle w:val="PlainText"/>
+        <w:numPr>
+          <w:ilvl w:val="0"/>
+          <w:numId w:val="3"/>
+        </w:numPr>
+      </w:pPr>
+      <w:hyperlink r:id="rId12" w:history="1">
+        <w:proofErr w:type="spellStart"/>
+        <w:r>
+          <w:rPr>
+            <w:rStyle w:val="Hyperlink"/>
+          </w:rPr>
+          <w:t>ExtremeTech</w:t>
+        </w:r>
+        <w:proofErr w:type="spellEnd"/>
+      </w:hyperlink>
+      <w:r>
+        <w:t xml:space="preserve">, </w:t>
+      </w:r>
+      <w:hyperlink r:id="rId13" w:history="1">
+        <w:proofErr w:type="spellStart"/>
+        <w:r>
+          <w:rPr>
+            <w:rStyle w:val="Hyperlink"/>
+          </w:rPr>
+          <w:t>HardwareSecrets</w:t>
+        </w:r>
+        <w:proofErr w:type="spellEnd"/>
+      </w:hyperlink>
+      <w:bookmarkStart w:id="0" w:name="_GoBack"/>
+      <w:bookmarkEnd w:id="0"/>
+    </w:p>
+    <w:p>
+      <w:pPr>
+        <w:spacing w:after="0"/>
+        <w:rPr>
+          <w:rFonts w:ascii="PT Sans" w:hAnsi="PT Sans"/>
+        </w:rPr>
+      </w:pPr>
+      <w:r>
+        <w:rPr>
+          <w:rFonts w:ascii="PT Sans" w:hAnsi="PT Sans"/>
+        </w:rPr>
+        <w:br/>
+      </w:r>
+    </w:p>
+    <w:p>
+      <w:pPr>
+        <w:spacing w:after="0"/>
+        <w:rPr>
+          <w:rFonts w:ascii="PT Sans" w:hAnsi="PT Sans"/>
           <w:u w:val="single"/>
         </w:rPr>
       </w:pPr>
@@ -463,8 +590,6 @@
         </w:rPr>
         <w:t xml:space="preserve"> explaining Sandy Bridge and highlighting some more complex terms that were not covered in class</w:t>
       </w:r>
-      <w:bookmarkStart w:id="0" w:name="_GoBack"/>
-      <w:bookmarkEnd w:id="0"/>
     </w:p>
     <w:p>
       <w:pPr>
@@ -591,6 +716,7 @@
         <w:rPr>
           <w:rFonts w:ascii="PT Sans" w:hAnsi="PT Sans"/>
         </w:rPr>
+        <w:lastRenderedPageBreak/>
         <w:t>12/11 – Finish draft of report</w:t>
       </w:r>
     </w:p>
@@ -1304,6 +1430,119 @@
     </w:lvl>
   </w:abstractNum>
   <w:abstractNum w:abstractNumId="1">
+    <w:nsid w:val="439605E4"/>
+    <w:multiLevelType w:val="hybridMultilevel"/>
+    <w:tmpl w:val="59FE010A"/>
+    <w:lvl w:ilvl="0" w:tplc="04090001">
+      <w:start w:val="1"/>
+      <w:numFmt w:val="bullet"/>
+      <w:lvlText w:val=""/>
+      <w:lvlJc w:val="left"/>
+      <w:pPr>
+        <w:ind w:left="720" w:hanging="360"/>
+      </w:pPr>
+      <w:rPr>
+        <w:rFonts w:ascii="Symbol" w:hAnsi="Symbol" w:hint="default"/>
+      </w:rPr>
+    </w:lvl>
+    <w:lvl w:ilvl="1" w:tplc="04090003">
+      <w:start w:val="1"/>
+      <w:numFmt w:val="bullet"/>
+      <w:lvlText w:val="o"/>
+      <w:lvlJc w:val="left"/>
+      <w:pPr>
+        <w:ind w:left="1440" w:hanging="360"/>
+      </w:pPr>
+      <w:rPr>
+        <w:rFonts w:ascii="Courier New" w:hAnsi="Courier New" w:cs="Courier New" w:hint="default"/>
+      </w:rPr>
+    </w:lvl>
+    <w:lvl w:ilvl="2" w:tplc="04090005">
+      <w:start w:val="1"/>
+      <w:numFmt w:val="bullet"/>
+      <w:lvlText w:val=""/>
+      <w:lvlJc w:val="left"/>
+      <w:pPr>
+        <w:ind w:left="2160" w:hanging="360"/>
+      </w:pPr>
+      <w:rPr>
+        <w:rFonts w:ascii="Wingdings" w:hAnsi="Wingdings" w:hint="default"/>
+      </w:rPr>
+    </w:lvl>
+    <w:lvl w:ilvl="3" w:tplc="04090001">
+      <w:start w:val="1"/>
+      <w:numFmt w:val="bullet"/>
+      <w:lvlText w:val=""/>
+      <w:lvlJc w:val="left"/>
+      <w:pPr>
+        <w:ind w:left="2880" w:hanging="360"/>
+      </w:pPr>
+      <w:rPr>
+        <w:rFonts w:ascii="Symbol" w:hAnsi="Symbol" w:hint="default"/>
+      </w:rPr>
+    </w:lvl>
+    <w:lvl w:ilvl="4" w:tplc="04090003">
+      <w:start w:val="1"/>
+      <w:numFmt w:val="bullet"/>
+      <w:lvlText w:val="o"/>
+      <w:lvlJc w:val="left"/>
+      <w:pPr>
+        <w:ind w:left="3600" w:hanging="360"/>
+      </w:pPr>
+      <w:rPr>
+        <w:rFonts w:ascii="Courier New" w:hAnsi="Courier New" w:cs="Courier New" w:hint="default"/>
+      </w:rPr>
+    </w:lvl>
+    <w:lvl w:ilvl="5" w:tplc="04090005">
+      <w:start w:val="1"/>
+      <w:numFmt w:val="bullet"/>
+      <w:lvlText w:val=""/>
+      <w:lvlJc w:val="left"/>
+      <w:pPr>
+        <w:ind w:left="4320" w:hanging="360"/>
+      </w:pPr>
+      <w:rPr>
+        <w:rFonts w:ascii="Wingdings" w:hAnsi="Wingdings" w:hint="default"/>
+      </w:rPr>
+    </w:lvl>
+    <w:lvl w:ilvl="6" w:tplc="04090001">
+      <w:start w:val="1"/>
+      <w:numFmt w:val="bullet"/>
+      <w:lvlText w:val=""/>
+      <w:lvlJc w:val="left"/>
+      <w:pPr>
+        <w:ind w:left="5040" w:hanging="360"/>
+      </w:pPr>
+      <w:rPr>
+        <w:rFonts w:ascii="Symbol" w:hAnsi="Symbol" w:hint="default"/>
+      </w:rPr>
+    </w:lvl>
+    <w:lvl w:ilvl="7" w:tplc="04090003">
+      <w:start w:val="1"/>
+      <w:numFmt w:val="bullet"/>
+      <w:lvlText w:val="o"/>
+      <w:lvlJc w:val="left"/>
+      <w:pPr>
+        <w:ind w:left="5760" w:hanging="360"/>
+      </w:pPr>
+      <w:rPr>
+        <w:rFonts w:ascii="Courier New" w:hAnsi="Courier New" w:cs="Courier New" w:hint="default"/>
+      </w:rPr>
+    </w:lvl>
+    <w:lvl w:ilvl="8" w:tplc="04090005">
+      <w:start w:val="1"/>
+      <w:numFmt w:val="bullet"/>
+      <w:lvlText w:val=""/>
+      <w:lvlJc w:val="left"/>
+      <w:pPr>
+        <w:ind w:left="6480" w:hanging="360"/>
+      </w:pPr>
+      <w:rPr>
+        <w:rFonts w:ascii="Wingdings" w:hAnsi="Wingdings" w:hint="default"/>
+      </w:rPr>
+    </w:lvl>
+  </w:abstractNum>
+  <w:abstractNum w:abstractNumId="2">
     <w:nsid w:val="6E4F1D52"/>
     <w:multiLevelType w:val="hybridMultilevel"/>
     <w:tmpl w:val="1B7CDD80"/>
@@ -1417,10 +1656,13 @@
     </w:lvl>
   </w:abstractNum>
   <w:num w:numId="1">
-    <w:abstractNumId w:val="1"/>
+    <w:abstractNumId w:val="2"/>
   </w:num>
   <w:num w:numId="2">
     <w:abstractNumId w:val="0"/>
+  </w:num>
+  <w:num w:numId="3">
+    <w:abstractNumId w:val="1"/>
   </w:num>
 </w:numbering>
 </file>
@@ -1695,6 +1937,32 @@
       <w:contextualSpacing/>
     </w:pPr>
   </w:style>
+  <w:style w:type="paragraph" w:styleId="PlainText">
+    <w:name w:val="Plain Text"/>
+    <w:basedOn w:val="Normal"/>
+    <w:link w:val="PlainTextChar"/>
+    <w:uiPriority w:val="99"/>
+    <w:semiHidden/>
+    <w:unhideWhenUsed/>
+    <w:rsid w:val="00864728"/>
+    <w:pPr>
+      <w:spacing w:after="0" w:line="240" w:lineRule="auto"/>
+    </w:pPr>
+    <w:rPr>
+      <w:rFonts w:ascii="Calibri" w:hAnsi="Calibri" w:cs="Times New Roman"/>
+    </w:rPr>
+  </w:style>
+  <w:style w:type="character" w:customStyle="1" w:styleId="PlainTextChar">
+    <w:name w:val="Plain Text Char"/>
+    <w:basedOn w:val="DefaultParagraphFont"/>
+    <w:link w:val="PlainText"/>
+    <w:uiPriority w:val="99"/>
+    <w:semiHidden/>
+    <w:rsid w:val="00864728"/>
+    <w:rPr>
+      <w:rFonts w:ascii="Calibri" w:hAnsi="Calibri" w:cs="Times New Roman"/>
+    </w:rPr>
+  </w:style>
 </w:styles>
 </file>
 
@@ -1967,6 +2235,32 @@
       <w:ind w:left="720"/>
       <w:contextualSpacing/>
     </w:pPr>
+  </w:style>
+  <w:style w:type="paragraph" w:styleId="PlainText">
+    <w:name w:val="Plain Text"/>
+    <w:basedOn w:val="Normal"/>
+    <w:link w:val="PlainTextChar"/>
+    <w:uiPriority w:val="99"/>
+    <w:semiHidden/>
+    <w:unhideWhenUsed/>
+    <w:rsid w:val="00864728"/>
+    <w:pPr>
+      <w:spacing w:after="0" w:line="240" w:lineRule="auto"/>
+    </w:pPr>
+    <w:rPr>
+      <w:rFonts w:ascii="Calibri" w:hAnsi="Calibri" w:cs="Times New Roman"/>
+    </w:rPr>
+  </w:style>
+  <w:style w:type="character" w:customStyle="1" w:styleId="PlainTextChar">
+    <w:name w:val="Plain Text Char"/>
+    <w:basedOn w:val="DefaultParagraphFont"/>
+    <w:link w:val="PlainText"/>
+    <w:uiPriority w:val="99"/>
+    <w:semiHidden/>
+    <w:rsid w:val="00864728"/>
+    <w:rPr>
+      <w:rFonts w:ascii="Calibri" w:hAnsi="Calibri" w:cs="Times New Roman"/>
+    </w:rPr>
   </w:style>
 </w:styles>
 </file>

</xml_diff>